<commit_message>
Terminar de ajustar validador
</commit_message>
<xml_diff>
--- a/salidas_docx/ficha_unificada_fusionado.docx
+++ b/salidas_docx/ficha_unificada_fusionado.docx
@@ -19,15 +19,12 @@
           <w:b/>
           <w:sz w:val="22"/>
         </w:rPr>
-        <w:t>DENOMINACION_NORMATIVA_NOMBRE_AYUDA</w:t>
+        <w:t>Denominacion normativa nombre ayuda</w:t>
       </w:r>
     </w:p>
     <w:p>
-      <w:pPr>
-        <w:spacing w:after="120"/>
-      </w:pPr>
       <w:r>
-        <w:t>Ayuda para sufragar parcialmente los gastos de adquisición de tarjeta Bonometro y fomentar el uso del transporte ferroviario de personas mayores de 65 o con un grado de discapacidad igual o superior al 64%, 2025/2026</w:t>
+        <w:t>Ayuda para sufragar parcialmente los gastos de adquisición de tarjeta Bonometro para personas mayores de 65 o con discapacidad igual o superior al 64%, 2025/2026</w:t>
       </w:r>
     </w:p>
     <w:p>
@@ -39,7 +36,7 @@
           <w:b/>
           <w:sz w:val="22"/>
         </w:rPr>
-        <w:t>PORTALES</w:t>
+        <w:t>Portales</w:t>
       </w:r>
     </w:p>
     <w:p>
@@ -47,7 +44,7 @@
         <w:pStyle w:val="ListBullet"/>
       </w:pPr>
       <w:r>
-        <w:t>Mayores</w:t>
+        <w:t>discapacidad</w:t>
       </w:r>
     </w:p>
     <w:p>
@@ -55,7 +52,7 @@
         <w:pStyle w:val="ListBullet"/>
       </w:pPr>
       <w:r>
-        <w:t>Discapacidad</w:t>
+        <w:t>mayores</w:t>
       </w:r>
     </w:p>
     <w:p>
@@ -67,7 +64,7 @@
           <w:b/>
           <w:sz w:val="22"/>
         </w:rPr>
-        <w:t>CATEGORIA</w:t>
+        <w:t>Categoria</w:t>
       </w:r>
     </w:p>
     <w:p>
@@ -75,7 +72,7 @@
         <w:pStyle w:val="ListBullet"/>
       </w:pPr>
       <w:r>
-        <w:t>Transporte</w:t>
+        <w:t>transporte</w:t>
       </w:r>
     </w:p>
     <w:p>
@@ -87,7 +84,7 @@
           <w:b/>
           <w:sz w:val="22"/>
         </w:rPr>
-        <w:t>TIPO_AYUDA</w:t>
+        <w:t>Tipo ayuda</w:t>
       </w:r>
     </w:p>
     <w:p>
@@ -95,7 +92,7 @@
         <w:pStyle w:val="ListBullet"/>
       </w:pPr>
       <w:r>
-        <w:t>Transporte</w:t>
+        <w:t>transporte</w:t>
       </w:r>
     </w:p>
     <w:p>
@@ -107,13 +104,44 @@
           <w:b/>
           <w:sz w:val="22"/>
         </w:rPr>
-        <w:t>FECHA_INICIO</w:t>
+        <w:t>Fecha inicio</w:t>
+      </w:r>
+    </w:p>
+    <w:p>
+      <w:r>
+        <w:t>08/07/2025</w:t>
       </w:r>
     </w:p>
     <w:p>
       <w:pPr>
-        <w:spacing w:after="120"/>
+        <w:jc w:val="left"/>
       </w:pPr>
+      <w:r>
+        <w:rPr>
+          <w:b/>
+          <w:sz w:val="22"/>
+        </w:rPr>
+        <w:t>Fecha fin</w:t>
+      </w:r>
+    </w:p>
+    <w:p>
+      <w:r>
+        <w:t>27/09/2025</w:t>
+      </w:r>
+    </w:p>
+    <w:p>
+      <w:pPr>
+        <w:jc w:val="left"/>
+      </w:pPr>
+      <w:r>
+        <w:rPr>
+          <w:b/>
+          <w:sz w:val="22"/>
+        </w:rPr>
+        <w:t>Fecha publicacion</w:t>
+      </w:r>
+    </w:p>
+    <w:p>
       <w:r>
         <w:t>07/07/2025</w:t>
       </w:r>
@@ -127,53 +155,10 @@
           <w:b/>
           <w:sz w:val="22"/>
         </w:rPr>
-        <w:t>FECHA_FIN</w:t>
+        <w:t>Ambito territorial</w:t>
       </w:r>
     </w:p>
     <w:p>
-      <w:pPr>
-        <w:spacing w:after="120"/>
-      </w:pPr>
-      <w:r>
-        <w:t>27/09/2025</w:t>
-      </w:r>
-    </w:p>
-    <w:p>
-      <w:pPr>
-        <w:jc w:val="left"/>
-      </w:pPr>
-      <w:r>
-        <w:rPr>
-          <w:b/>
-          <w:sz w:val="22"/>
-        </w:rPr>
-        <w:t>FECHA_PUBLICACION</w:t>
-      </w:r>
-    </w:p>
-    <w:p>
-      <w:pPr>
-        <w:spacing w:after="120"/>
-      </w:pPr>
-      <w:r>
-        <w:t>06/07/2025</w:t>
-      </w:r>
-    </w:p>
-    <w:p>
-      <w:pPr>
-        <w:jc w:val="left"/>
-      </w:pPr>
-      <w:r>
-        <w:rPr>
-          <w:b/>
-          <w:sz w:val="22"/>
-        </w:rPr>
-        <w:t>AMBITO_TERRITORIAL</w:t>
-      </w:r>
-    </w:p>
-    <w:p>
-      <w:pPr>
-        <w:spacing w:after="120"/>
-      </w:pPr>
       <w:r>
         <w:t>Municipio de Meliana, Valencia</w:t>
       </w:r>
@@ -187,13 +172,10 @@
           <w:b/>
           <w:sz w:val="22"/>
         </w:rPr>
-        <w:t>ADMINISTRACION</w:t>
+        <w:t>Administracion</w:t>
       </w:r>
     </w:p>
     <w:p>
-      <w:pPr>
-        <w:spacing w:after="120"/>
-      </w:pPr>
       <w:r>
         <w:t>Ayuntamiento de Meliana (Valencia)</w:t>
       </w:r>
@@ -207,15 +189,12 @@
           <w:b/>
           <w:sz w:val="22"/>
         </w:rPr>
-        <w:t>PLAZO_PRESENTACION</w:t>
+        <w:t>Plazo presentacion</w:t>
       </w:r>
     </w:p>
     <w:p>
-      <w:pPr>
-        <w:spacing w:after="120"/>
-      </w:pPr>
       <w:r>
-        <w:t>Hasta 27/09/2025</w:t>
+        <w:t>Hasta fecha de fin</w:t>
       </w:r>
     </w:p>
     <w:p>
@@ -227,13 +206,10 @@
           <w:b/>
           <w:sz w:val="22"/>
         </w:rPr>
-        <w:t>DESTINATARIOS</w:t>
+        <w:t>Destinatarios</w:t>
       </w:r>
     </w:p>
     <w:p>
-      <w:pPr>
-        <w:spacing w:after="120"/>
-      </w:pPr>
       <w:r>
         <w:t>Personas mayores de 65 años o con un grado de discapacidad igual o superior al 64%, empadronadas en Meliana.</w:t>
       </w:r>
@@ -247,15 +223,12 @@
           <w:b/>
           <w:sz w:val="22"/>
         </w:rPr>
-        <w:t>REQUISITOS_ACCESO</w:t>
+        <w:t>Requisitos acceso</w:t>
       </w:r>
     </w:p>
     <w:p>
-      <w:pPr>
-        <w:spacing w:after="120"/>
-      </w:pPr>
       <w:r>
-        <w:t>1. Tener cumplidos 65 años o más a fecha 31 de octubre de 2025, o estar en posesión del certificado de minusvalía con un grado igual o superior al 64%. 2. Estar censado/a en el municipio de Meliana con al menos 1 año de antigüedad a fecha 31 de octubre de 2025. 3. Estar al corriente en el cumplimiento de las obligaciones con la Agencia Tributaria y la Seguridad Social y con las obligaciones tributarias del Ayuntamiento de Meliana. 4. No estar incurso/a en ninguna de las circunstancias que impiden obtener la condición de persona beneficiaria señaladas en el artículo 13 de la Ley 38/2003, de 17 de noviembre, General de Subvenciones. 5. No incurrir en ninguna de las causas de exclusión o incompatibilidad especificadas en la base décima.</w:t>
+        <w:t>1. Tener 65 años o más a fecha 31 de octubre de 2025, o certificado de minusvalía igual o superior al 64%. 2. Empadronamiento en Meliana con al menos 1 año de antigüedad a fecha 31 de octubre de 2025. 3. Estar al corriente con la Agencia Tributaria, Seguridad Social y obligaciones tributarias del Ayuntamiento de Meliana. 4. No estar incurso en las circunstancias del artículo 13 de la Ley 38/2003. 5. No incurrir en causas de exclusión o incompatibilidad especificadas en la base décima.</w:t>
       </w:r>
     </w:p>
     <w:p>
@@ -267,15 +240,12 @@
           <w:b/>
           <w:sz w:val="22"/>
         </w:rPr>
-        <w:t>DESCRIPCION</w:t>
+        <w:t>Descripcion</w:t>
       </w:r>
     </w:p>
     <w:p>
-      <w:pPr>
-        <w:spacing w:after="120"/>
-      </w:pPr>
       <w:r>
-        <w:t>La ayuda está destinada a sufragar parcialmente los gastos de adquisición de la tarjeta Bonometro de FGV para personas mayores de 65 años o con un grado de discapacidad igual o superior al 64%, empadronadas en Meliana. Su finalidad es fomentar el uso del transporte público y promover la autonomía de estos colectivos. La ayuda se gestiona bajo los principios de publicidad, transparencia, objetividad, igualdad y no discriminación.</w:t>
+        <w:t>La ayuda consiste en una subvención para el abono parcial del título de transporte de Ferrocarrils de la Generalitat Valenciana (FGV) para personas mayores de 65 años o con discapacidad reconocida igual o superior al 64%. La gestión y trámite del bono será realizado por el Ayuntamiento de Meliana. La ayuda es incompatible con cualquier otra subvención o ayuda, pública o privada, que tenga la misma finalidad.</w:t>
       </w:r>
     </w:p>
     <w:p>
@@ -287,7 +257,15 @@
           <w:b/>
           <w:sz w:val="22"/>
         </w:rPr>
-        <w:t>CUANTIA</w:t>
+        <w:t>Cuantia</w:t>
+      </w:r>
+    </w:p>
+    <w:p>
+      <w:pPr>
+        <w:pStyle w:val="ListBullet"/>
+      </w:pPr>
+      <w:r>
+        <w:t>Aportación del beneficiario ................................. 50 €</w:t>
       </w:r>
     </w:p>
     <w:p>
@@ -303,7 +281,7 @@
         <w:pStyle w:val="ListBullet"/>
       </w:pPr>
       <w:r>
-        <w:t>Subvención para personas con discapacidad igual o superior al 64% ..... 37,30 €</w:t>
+        <w:t>Subvención para personas con discapacidad ................... 37,30 €</w:t>
       </w:r>
     </w:p>
     <w:p>
@@ -319,7 +297,7 @@
         <w:pStyle w:val="ListBullet"/>
       </w:pPr>
       <w:r>
-        <w:t>Expedición de tarjeta nueva ................................. 4 €</w:t>
+        <w:t>Gasto de expedición de tarjeta nueva ........................ 4 €</w:t>
       </w:r>
     </w:p>
     <w:p>
@@ -327,7 +305,7 @@
         <w:pStyle w:val="ListBullet"/>
       </w:pPr>
       <w:r>
-        <w:t>Subvención parcial del título de transporte FGV ............. Parcial €</w:t>
+        <w:t>Subvención abono parcial título transporte .................. Parcial Título de transporte</w:t>
       </w:r>
     </w:p>
     <w:p>
@@ -335,7 +313,7 @@
         <w:pStyle w:val="ListBullet"/>
       </w:pPr>
       <w:r>
-        <w:t>Aportación beneficiarios mayores de 65 años ................. 50 €</w:t>
+        <w:t>Aportación personas mayores ................................. 50,00 €</w:t>
       </w:r>
     </w:p>
     <w:p>
@@ -343,7 +321,7 @@
         <w:pStyle w:val="ListBullet"/>
       </w:pPr>
       <w:r>
-        <w:t>Aportación beneficiarios con discapacidad igual o superior al 64% ..... 50 €</w:t>
+        <w:t>Subvención personas mayores ................................. 66,40 €</w:t>
       </w:r>
     </w:p>
     <w:p>
@@ -351,7 +329,7 @@
         <w:pStyle w:val="ListBullet"/>
       </w:pPr>
       <w:r>
-        <w:t>Gasto de reactivación de tarjetas ........................... 2 €</w:t>
+        <w:t>Aportación personas con discapacidad ........................ 50,00 €</w:t>
       </w:r>
     </w:p>
     <w:p>
@@ -359,7 +337,23 @@
         <w:pStyle w:val="ListBullet"/>
       </w:pPr>
       <w:r>
-        <w:t>Gasto de expedición de tarjetas nuevas ...................... 4 €</w:t>
+        <w:t>Subvención personas con discapacidad ........................ 37,30 €</w:t>
+      </w:r>
+    </w:p>
+    <w:p>
+      <w:pPr>
+        <w:pStyle w:val="ListBullet"/>
+      </w:pPr>
+      <w:r>
+        <w:t>Gasto reactivación tarjeta .................................. 2,00 €</w:t>
+      </w:r>
+    </w:p>
+    <w:p>
+      <w:pPr>
+        <w:pStyle w:val="ListBullet"/>
+      </w:pPr>
+      <w:r>
+        <w:t>Expedición tarjeta nueva .................................... 4,00 €</w:t>
       </w:r>
     </w:p>
     <w:p>
@@ -371,20 +365,7 @@
           <w:b/>
           <w:sz w:val="22"/>
         </w:rPr>
-        <w:t>IMPORTE_MAXIMO</w:t>
-      </w:r>
-    </w:p>
-    <w:p>
-      <w:pPr>
-        <w:pStyle w:val="ListBullet"/>
-      </w:pPr>
-    </w:p>
-    <w:p>
-      <w:pPr>
-        <w:pStyle w:val="ListBullet"/>
-      </w:pPr>
-      <w:r>
-        <w:t>concepto: Subvención máxima por persona · cantidad: 66,40 € para mayores de 65 años, 37,30 € para personas con discapacidad igual o superior al 64%</w:t>
+        <w:t>Importe maximo</w:t>
       </w:r>
     </w:p>
     <w:p>
@@ -392,7 +373,7 @@
         <w:pStyle w:val="ListBullet"/>
       </w:pPr>
       <w:r>
-        <w:t>concepto: Subvención parcial del título de transporte FGV · cantidad: Parcial</w:t>
+        <w:t>Concepto: Subvención máxima para mayores de 65 años • Cantidad: 66,40 €</w:t>
       </w:r>
     </w:p>
     <w:p>
@@ -400,7 +381,7 @@
         <w:pStyle w:val="ListBullet"/>
       </w:pPr>
       <w:r>
-        <w:t>concepto: Subvención máxima para mayores de 65 años · cantidad: 66,40 €</w:t>
+        <w:t>Concepto: Subvención máxima para personas con discapacidad • Cantidad: 37,30 €</w:t>
       </w:r>
     </w:p>
     <w:p>
@@ -408,7 +389,23 @@
         <w:pStyle w:val="ListBullet"/>
       </w:pPr>
       <w:r>
-        <w:t>concepto: Subvención máxima para personas con discapacidad igual o superior al 64% · cantidad: 37,30 €</w:t>
+        <w:t>Concepto: Subvención abono parcial título transporte • Cantidad: Parcial</w:t>
+      </w:r>
+    </w:p>
+    <w:p>
+      <w:pPr>
+        <w:pStyle w:val="ListBullet"/>
+      </w:pPr>
+      <w:r>
+        <w:t>Concepto: Subvención máxima por persona mayor • Cantidad: 66,40 €</w:t>
+      </w:r>
+    </w:p>
+    <w:p>
+      <w:pPr>
+        <w:pStyle w:val="ListBullet"/>
+      </w:pPr>
+      <w:r>
+        <w:t>Concepto: Subvención máxima por persona con discapacidad • Cantidad: 37,30 €</w:t>
       </w:r>
     </w:p>
     <w:p>
@@ -420,15 +417,12 @@
           <w:b/>
           <w:sz w:val="22"/>
         </w:rPr>
-        <w:t>COSTES_NO_SUBVENCIONABLES</w:t>
+        <w:t>Costes no subvencionables</w:t>
       </w:r>
     </w:p>
     <w:p>
-      <w:pPr>
-        <w:spacing w:after="120"/>
-      </w:pPr>
       <w:r>
-        <w:t>No se especifican costes no subvencionables en el documento.</w:t>
+        <w:t>La percepción de esta ayuda es incompatible con cualquier otra subvención o ayuda, pública o privada, que tenga la misma finalidad.</w:t>
       </w:r>
     </w:p>
     <w:p>
@@ -440,15 +434,12 @@
           <w:b/>
           <w:sz w:val="22"/>
         </w:rPr>
-        <w:t>RESOLUCION</w:t>
+        <w:t>Resolucion</w:t>
       </w:r>
     </w:p>
     <w:p>
-      <w:pPr>
-        <w:spacing w:after="120"/>
-      </w:pPr>
       <w:r>
-        <w:t>El plazo máximo de resolución y notificación no se especifica en el documento. Se entenderá como silencio administrativo negativo.</w:t>
+        <w:t>El órgano competente resolverá el procedimiento de concesión en un plazo mínimo de quince días naturales desde la fecha de elevación de la propuesta de resolución. El plazo de notificación de la resolución será de diez días. El silencio administrativo es negativo.</w:t>
       </w:r>
     </w:p>
     <w:p>
@@ -460,20 +451,7 @@
           <w:b/>
           <w:sz w:val="22"/>
         </w:rPr>
-        <w:t>DOCUMENTOS_PRESENTAR</w:t>
-      </w:r>
-    </w:p>
-    <w:p>
-      <w:pPr>
-        <w:pStyle w:val="ListBullet"/>
-      </w:pPr>
-    </w:p>
-    <w:p>
-      <w:pPr>
-        <w:pStyle w:val="ListBullet"/>
-      </w:pPr>
-      <w:r>
-        <w:t>clave: Instancia-solicitud · valor: Según modelo adjunto como anexo I.</w:t>
+        <w:t>Documentos presentar</w:t>
       </w:r>
     </w:p>
     <w:p>
@@ -481,7 +459,7 @@
         <w:pStyle w:val="ListBullet"/>
       </w:pPr>
       <w:r>
-        <w:t>clave: Autorización · valor: Para que el Ayuntamiento obtenga certificaciones de la AEAT y TGSS.</w:t>
+        <w:t>Clave: Instancia-solicitud • Valor: Según modelo adjunto como anexo I.</w:t>
       </w:r>
     </w:p>
     <w:p>
@@ -489,7 +467,7 @@
         <w:pStyle w:val="ListBullet"/>
       </w:pPr>
       <w:r>
-        <w:t>clave: DNI, NIE o pasaporte</w:t>
+        <w:t>Clave: Autorización para obtener certificaciones telemáticas • Valor: AEAT y TGSS.</w:t>
       </w:r>
     </w:p>
     <w:p>
@@ -497,7 +475,7 @@
         <w:pStyle w:val="ListBullet"/>
       </w:pPr>
       <w:r>
-        <w:t>clave: Certificado de discapacidad · valor: Igual o superior al 64%.</w:t>
+        <w:t>Clave: Documento de identidad • Valor: DNI, NIE o pasaporte.</w:t>
       </w:r>
     </w:p>
     <w:p>
@@ -505,7 +483,7 @@
         <w:pStyle w:val="ListBullet"/>
       </w:pPr>
       <w:r>
-        <w:t>clave: Fotografía reciente · valor: En formato JPG para primera emisión o renovación de tarjeta caducada (solo presentación a través de la Sede Electrónica).</w:t>
+        <w:t>Clave: Certificado de discapacidad • Valor: Igual o superior al 64%.</w:t>
       </w:r>
     </w:p>
     <w:p>
@@ -513,7 +491,7 @@
         <w:pStyle w:val="ListBullet"/>
       </w:pPr>
       <w:r>
-        <w:t>clave: Documentación general · valor: DNI, NIE o pasaporte</w:t>
+        <w:t>Clave: Fotografía reciente • Valor: Formato JPG (solo para Sede Electrónica).</w:t>
       </w:r>
     </w:p>
     <w:p>
@@ -521,15 +499,7 @@
         <w:pStyle w:val="ListBullet"/>
       </w:pPr>
       <w:r>
-        <w:t>clave: Documentación específica · valor: Certificado de discapacidad igual o superior al 64%.</w:t>
-      </w:r>
-    </w:p>
-    <w:p>
-      <w:pPr>
-        <w:pStyle w:val="ListBullet"/>
-      </w:pPr>
-      <w:r>
-        <w:t>clave: Autorización para certificaciones telemáticas · valor: La presentación de la instancia comportará autorización para obtener certificaciones de la AEAT y TGSS.</w:t>
+        <w:t>Clave: DNI, NIE o pasaporte • Valor: Documento de identificación personal</w:t>
       </w:r>
     </w:p>
     <w:p>
@@ -541,15 +511,12 @@
           <w:b/>
           <w:sz w:val="22"/>
         </w:rPr>
-        <w:t>REFERENCIA_LEGISLATIVA</w:t>
+        <w:t>Normativa reguladora</w:t>
       </w:r>
     </w:p>
     <w:p>
-      <w:pPr>
-        <w:spacing w:after="120"/>
-      </w:pPr>
       <w:r>
-        <w:t>- Ley 38/2003, de 17 de noviembre, General de Subvenciones.</w:t>
+        <w:t>- Bases reguladoras y convocatoria de la ayuda para sufragar parcialmente los gastos de adquisición de tarjeta Bonometro, 2025/2026. BOP Valencia núm. 123, 07/07/2025.</w:t>
       </w:r>
     </w:p>
     <w:p>
@@ -561,7 +528,22 @@
           <w:b/>
           <w:sz w:val="22"/>
         </w:rPr>
-        <w:t>LUGARES_PRESENTACION</w:t>
+        <w:t>Referencia legislativa</w:t>
+      </w:r>
+    </w:p>
+    <w:p>
+      <w:r>
+        <w:t>- Ley 38/2003, de 17 de noviembre, General de Subvenciones.</w:t>
+        <w:br/>
+        <w:t>- Ley 38/2003, de 17 de noviembre, general de Subvenciones.</w:t>
+        <w:br/>
+        <w:t>- Ley 39/2015, de 1 de octubre, del Procedimiento Administrativo común de las Administraciones Públicas.</w:t>
+        <w:br/>
+        <w:t>- Ley 7/1985, de 2 de abril, reguladora de las Bases de Régimen Local.</w:t>
+        <w:br/>
+        <w:t>- Real Decreto 887/2006, de 21 de julio, por el que se aprueba el Reglamento de la Ley General de Subvenciones.</w:t>
+        <w:br/>
+        <w:t>- Real Decreto Legislativo 2/2004, de 5 de marzo, por el que se aprueba el Texto refundido de la Ley Reguladora de las Haciendas Locales.</w:t>
       </w:r>
     </w:p>
     <w:p>
@@ -573,15 +555,7 @@
           <w:b/>
           <w:sz w:val="22"/>
         </w:rPr>
-        <w:t>LUGARES_PRESENTACION - PRESENCIAL</w:t>
-      </w:r>
-    </w:p>
-    <w:p>
-      <w:pPr>
-        <w:pStyle w:val="ListBullet"/>
-      </w:pPr>
-      <w:r>
-        <w:t>clave: Presencialmente en:</w:t>
+        <w:t>Lugares presentacion</w:t>
       </w:r>
     </w:p>
     <w:p>
@@ -593,7 +567,7 @@
           <w:b/>
           <w:sz w:val="22"/>
         </w:rPr>
-        <w:t>LUGARES_PRESENTACION - ONLINE</w:t>
+        <w:t>Presencial</w:t>
       </w:r>
     </w:p>
     <w:p>
@@ -601,7 +575,15 @@
         <w:pStyle w:val="ListBullet"/>
       </w:pPr>
       <w:r>
-        <w:t>clave: Electrónicamente en:</w:t>
+        <w:t>Clave: Presencialmente en: • Valor: Centro de Servicios Sociales de Atención Primaria del Ayuntamiento de Meliana, calle Ramón y Cajal 4, 46133 Meliana (Valencia). - Oficinas de correos para Registro de documentos según procedimiento administrativo (con el sobre abierto para compulsa de documentos). - Registro de Ventanilla Única en el territorio Nacional.</w:t>
+      </w:r>
+    </w:p>
+    <w:p>
+      <w:pPr>
+        <w:pStyle w:val="ListBullet"/>
+      </w:pPr>
+      <w:r>
+        <w:t>Clave: Presencialmente en: • Valor: Ayuntamiento de Meliana, Dirección: Plaza Mayor, 1, 46133 Meliana, Valencia. Teléfono: 961 490 000. Oficinas de correos para Registro de documentos según procedimiento administrativo (con el sobre abierto para compulsa de documentos). Registro de Ventanilla Única en el territorio Nacional.</w:t>
       </w:r>
     </w:p>
     <w:p>
@@ -613,13 +595,30 @@
           <w:b/>
           <w:sz w:val="22"/>
         </w:rPr>
-        <w:t>CRITERIOS_CONCESION</w:t>
+        <w:t>Online</w:t>
       </w:r>
     </w:p>
     <w:p>
       <w:pPr>
-        <w:spacing w:after="120"/>
+        <w:pStyle w:val="ListBullet"/>
       </w:pPr>
+      <w:r>
+        <w:t>Clave: Electrónicamente en: • Valor: https://meliana.sede.dival.es/. También puede presentarse a través de la Red SARA (Sistema de Aplicaciones y Redes para las Administraciones), una plataforma estatal segura que permite enviar solicitudes electrónicas a cualquier administración pública, usando certificado digital o sistema Cl@ve.</w:t>
+      </w:r>
+    </w:p>
+    <w:p>
+      <w:pPr>
+        <w:jc w:val="left"/>
+      </w:pPr>
+      <w:r>
+        <w:rPr>
+          <w:b/>
+          <w:sz w:val="22"/>
+        </w:rPr>
+        <w:t>Criterios concesion</w:t>
+      </w:r>
+    </w:p>
+    <w:p>
       <w:r>
         <w:t>La concesión se realizará mediante el procedimiento de concurrencia competitiva.</w:t>
       </w:r>
@@ -633,15 +632,12 @@
           <w:b/>
           <w:sz w:val="22"/>
         </w:rPr>
-        <w:t>USUARIO</w:t>
+        <w:t>Usuario</w:t>
       </w:r>
     </w:p>
     <w:p>
-      <w:pPr>
-        <w:spacing w:after="120"/>
-      </w:pPr>
       <w:r>
-        <w:t>BASES_844611_BONO_METRO_MELIANA_VALENCIA_07_07_2025</w:t>
+        <w:t>MELIANA</w:t>
       </w:r>
     </w:p>
     <w:p>
@@ -653,13 +649,10 @@
           <w:b/>
           <w:sz w:val="22"/>
         </w:rPr>
-        <w:t>FECHA</w:t>
+        <w:t>Fecha</w:t>
       </w:r>
     </w:p>
     <w:p>
-      <w:pPr>
-        <w:spacing w:after="120"/>
-      </w:pPr>
       <w:r>
         <w:t>07/07/2025</w:t>
       </w:r>
@@ -673,15 +666,12 @@
           <w:b/>
           <w:sz w:val="22"/>
         </w:rPr>
-        <w:t>FRASE_PUBLICITARIA</w:t>
+        <w:t>Frase publicitaria</w:t>
       </w:r>
     </w:p>
     <w:p>
-      <w:pPr>
-        <w:spacing w:after="120"/>
-      </w:pPr>
       <w:r>
-        <w:t>Solicita tu ayuda para el Bonometro en Meliana y ahorra en transporte. Infórmate ya.</w:t>
+        <w:t>Solicita la Tarjeta Bonometro 2025/2026 y ahorra en transporte si eres mayor de 65 o tienes discapacidad. Infórmate ya.</w:t>
       </w:r>
     </w:p>
     <w:sectPr>

</xml_diff>